<commit_message>
Finish "Principal Axes Theorem"
</commit_message>
<xml_diff>
--- a/math/Linear_Algebra_Application_4ed/C7_Symmetric_Matrix_Quadratic_Form.docx
+++ b/math/Linear_Algebra_Application_4ed/C7_Symmetric_Matrix_Quadratic_Form.docx
@@ -68,29 +68,7 @@
           <w:b/>
           <w:color w:val="00B050"/>
         </w:rPr>
-        <w:t>DEFINITION</w:t>
-      </w:r>
-      <w:r>
-        <w:rPr>
-          <w:b/>
-          <w:color w:val="00B050"/>
-        </w:rPr>
-        <w:t xml:space="preserve"> </w:t>
-      </w:r>
-      <w:r>
-        <w:rPr>
-          <w:b/>
-          <w:color w:val="00B050"/>
-        </w:rPr>
-        <w:t>1</w:t>
-      </w:r>
-      <w:r>
-        <w:rPr>
-          <w:rFonts w:hint="eastAsia"/>
-          <w:b/>
-          <w:color w:val="00B050"/>
-        </w:rPr>
-        <w:t>. (Symmetric Matrix)</w:t>
+        <w:t>DEFINITION. (Symmetric Matrix)</w:t>
       </w:r>
       <w:r>
         <w:rPr>
@@ -186,7 +164,59 @@
         <w:ind w:firstLineChars="0"/>
       </w:pPr>
       <w:r>
-        <w:t>Elements are symmetrical about the main diagonal.</w:t>
+        <w:t xml:space="preserve">Elements are </w:t>
+      </w:r>
+      <w:r>
+        <w:rPr>
+          <w:b/>
+        </w:rPr>
+        <w:t>symmetrical about the main diagonal.</w:t>
+      </w:r>
+    </w:p>
+    <w:p>
+      <w:pPr>
+        <w:spacing w:before="156" w:after="156"/>
+        <w:jc w:val="center"/>
+      </w:pPr>
+      <w:r>
+        <w:rPr>
+          <w:noProof/>
+        </w:rPr>
+        <w:drawing>
+          <wp:inline distT="0" distB="0" distL="0" distR="0" wp14:anchorId="56FBBDFA" wp14:editId="204679FF">
+            <wp:extent cx="1276350" cy="762000"/>
+            <wp:effectExtent l="0" t="0" r="0" b="0"/>
+            <wp:docPr id="1" name="图片 1"/>
+            <wp:cNvGraphicFramePr>
+              <a:graphicFrameLocks xmlns:a="http://schemas.openxmlformats.org/drawingml/2006/main" noChangeAspect="1"/>
+            </wp:cNvGraphicFramePr>
+            <a:graphic xmlns:a="http://schemas.openxmlformats.org/drawingml/2006/main">
+              <a:graphicData uri="http://schemas.openxmlformats.org/drawingml/2006/picture">
+                <pic:pic xmlns:pic="http://schemas.openxmlformats.org/drawingml/2006/picture">
+                  <pic:nvPicPr>
+                    <pic:cNvPr id="1" name=""/>
+                    <pic:cNvPicPr/>
+                  </pic:nvPicPr>
+                  <pic:blipFill>
+                    <a:blip r:embed="rId6"/>
+                    <a:stretch>
+                      <a:fillRect/>
+                    </a:stretch>
+                  </pic:blipFill>
+                  <pic:spPr>
+                    <a:xfrm>
+                      <a:off x="0" y="0"/>
+                      <a:ext cx="1276350" cy="762000"/>
+                    </a:xfrm>
+                    <a:prstGeom prst="rect">
+                      <a:avLst/>
+                    </a:prstGeom>
+                  </pic:spPr>
+                </pic:pic>
+              </a:graphicData>
+            </a:graphic>
+          </wp:inline>
+        </w:drawing>
       </w:r>
     </w:p>
     <w:p>
@@ -1252,11 +1282,20 @@
       <w:pPr>
         <w:spacing w:before="156" w:after="156"/>
       </w:pPr>
-      <w:r>
-        <w:rPr>
-          <w:rFonts w:hint="eastAsia"/>
-        </w:rPr>
-        <w:t>Thus we yield</w:t>
+      <w:proofErr w:type="gramStart"/>
+      <w:r>
+        <w:rPr>
+          <w:rFonts w:hint="eastAsia"/>
+        </w:rPr>
+        <w:lastRenderedPageBreak/>
+        <w:t>Thus</w:t>
+      </w:r>
+      <w:proofErr w:type="gramEnd"/>
+      <w:r>
+        <w:rPr>
+          <w:rFonts w:hint="eastAsia"/>
+        </w:rPr>
+        <w:t xml:space="preserve"> we yield</w:t>
       </w:r>
     </w:p>
     <w:p>
@@ -1410,7 +1449,6 @@
         <w:rPr>
           <w:rFonts w:hint="eastAsia"/>
         </w:rPr>
-        <w:lastRenderedPageBreak/>
         <w:t xml:space="preserve">As </w:t>
       </w:r>
       <m:oMath>
@@ -1558,7 +1596,14 @@
           <w:b/>
           <w:color w:val="00B050"/>
         </w:rPr>
-        <w:t xml:space="preserve">DEFINITION 2. </w:t>
+        <w:t>DEFINITION</w:t>
+      </w:r>
+      <w:r>
+        <w:rPr>
+          <w:b/>
+          <w:color w:val="00B050"/>
+        </w:rPr>
+        <w:t xml:space="preserve">. </w:t>
       </w:r>
       <w:r>
         <w:rPr>
@@ -1737,14 +1782,28 @@
           <w:b/>
           <w:color w:val="00B050"/>
         </w:rPr>
-        <w:t xml:space="preserve">DEFINITION 3. </w:t>
+        <w:t>DEFINITION</w:t>
       </w:r>
       <w:r>
         <w:rPr>
           <w:b/>
           <w:color w:val="00B050"/>
         </w:rPr>
-        <w:t>(Orthogonally diagonaliza</w:t>
+        <w:t xml:space="preserve">. </w:t>
+      </w:r>
+      <w:r>
+        <w:rPr>
+          <w:b/>
+          <w:color w:val="00B050"/>
+        </w:rPr>
+        <w:t>(Orthogonal</w:t>
+      </w:r>
+      <w:r>
+        <w:rPr>
+          <w:b/>
+          <w:color w:val="00B050"/>
+        </w:rPr>
+        <w:t xml:space="preserve"> diagonaliza</w:t>
       </w:r>
       <w:r>
         <w:rPr>
@@ -1968,62 +2027,91 @@
     <w:p>
       <w:pPr>
         <w:pStyle w:val="2"/>
+        <w:numPr>
+          <w:ilvl w:val="1"/>
+          <w:numId w:val="1"/>
+        </w:numPr>
         <w:spacing w:before="156" w:after="156"/>
       </w:pPr>
       <w:r>
-        <w:rPr>
-          <w:rFonts w:hint="eastAsia"/>
-        </w:rPr>
-        <w:t>1</w:t>
-      </w:r>
-      <w:r>
-        <w:t>.2 Spectral Decomposition</w:t>
+        <w:t>Spectral Decomposition</w:t>
       </w:r>
     </w:p>
     <w:p>
       <w:pPr>
         <w:spacing w:before="156" w:after="156"/>
-        <w:rPr>
+      </w:pPr>
+      <w:r>
+        <w:rPr>
+          <w:rFonts w:hint="eastAsia"/>
           <w:b/>
-          <w:color w:val="FF00FF"/>
-        </w:rPr>
-      </w:pPr>
-      <w:r>
-        <w:rPr>
-          <w:rFonts w:hint="eastAsia"/>
+          <w:color w:val="00B050"/>
+        </w:rPr>
+        <w:t>D</w:t>
+      </w:r>
+      <w:r>
+        <w:rPr>
           <w:b/>
-          <w:color w:val="FF00FF"/>
-        </w:rPr>
-        <w:t>THEOREM 3. The Spectral Theorem for Symmetric Matrices</w:t>
+          <w:color w:val="00B050"/>
+        </w:rPr>
+        <w:t>EFINITION</w:t>
+      </w:r>
+      <w:r>
+        <w:rPr>
+          <w:b/>
+          <w:color w:val="00B050"/>
+        </w:rPr>
+        <w:t xml:space="preserve">. (Spectrum of a matrix, </w:t>
+      </w:r>
+      <w:r>
+        <w:rPr>
+          <w:rFonts w:hint="eastAsia"/>
+          <w:b/>
+          <w:color w:val="00B050"/>
+        </w:rPr>
+        <w:t>矩阵的谱)</w:t>
+      </w:r>
+      <w:r>
+        <w:t xml:space="preserve"> The set of eigenvalues of a matrix </w:t>
+      </w:r>
+      <m:oMath>
+        <m:r>
+          <w:rPr>
+            <w:rFonts w:ascii="Cambria Math" w:hAnsi="Cambria Math"/>
+          </w:rPr>
+          <m:t>A</m:t>
+        </m:r>
+      </m:oMath>
+      <w:r>
+        <w:t xml:space="preserve"> is called the spectrum of</w:t>
+      </w:r>
+      <m:oMath>
+        <m:r>
+          <w:rPr>
+            <w:rFonts w:ascii="Cambria Math" w:hAnsi="Cambria Math"/>
+          </w:rPr>
+          <m:t xml:space="preserve"> A</m:t>
+        </m:r>
+      </m:oMath>
+      <w:r>
+        <w:t>.</w:t>
       </w:r>
     </w:p>
     <w:p>
       <w:pPr>
         <w:spacing w:before="156" w:after="156"/>
-      </w:pPr>
-      <w:r>
-        <w:rPr>
-          <w:rFonts w:hint="eastAsia"/>
-        </w:rPr>
-        <w:t>注：这个定理给我一个直觉认识，那就是对称矩阵可以通过特征分解分成多个“</w:t>
-      </w:r>
-      <w:r>
-        <w:rPr>
-          <w:rFonts w:hint="eastAsia"/>
-        </w:rPr>
-        <w:t>光</w:t>
-      </w:r>
-      <w:r>
-        <w:rPr>
-          <w:rFonts w:hint="eastAsia"/>
-        </w:rPr>
-        <w:t>谱”，每一个谱都对应一个特征值和特征空间。</w:t>
-      </w:r>
-      <w:r>
-        <w:rPr>
-          <w:rFonts w:hint="eastAsia"/>
-        </w:rPr>
-        <w:t>个人认为，3.c是光谱定理的核心。</w:t>
+        <w:rPr>
+          <w:b/>
+          <w:color w:val="00B050"/>
+        </w:rPr>
+      </w:pPr>
+      <w:r>
+        <w:rPr>
+          <w:rFonts w:hint="eastAsia"/>
+          <w:b/>
+          <w:color w:val="00B050"/>
+        </w:rPr>
+        <w:t>THEOREM 3. The Spectral Theorem for Symmetric Matrices</w:t>
       </w:r>
     </w:p>
     <w:p>
@@ -2034,6 +2122,50 @@
         <w:rPr>
           <w:rFonts w:hint="eastAsia"/>
         </w:rPr>
+        <w:t>注：这个定理给我一个直觉认识，那就是对称矩阵可以通过特征分解分成多个“</w:t>
+      </w:r>
+      <w:r>
+        <w:rPr>
+          <w:rFonts w:hint="eastAsia"/>
+        </w:rPr>
+        <w:t>光</w:t>
+      </w:r>
+      <w:r>
+        <w:rPr>
+          <w:rFonts w:hint="eastAsia"/>
+        </w:rPr>
+        <w:t>谱”，每</w:t>
+      </w:r>
+      <w:proofErr w:type="gramStart"/>
+      <w:r>
+        <w:rPr>
+          <w:rFonts w:hint="eastAsia"/>
+        </w:rPr>
+        <w:t>一个谱都对应</w:t>
+      </w:r>
+      <w:proofErr w:type="gramEnd"/>
+      <w:r>
+        <w:rPr>
+          <w:rFonts w:hint="eastAsia"/>
+        </w:rPr>
+        <w:t>一个特征值和特征空间。</w:t>
+      </w:r>
+      <w:r>
+        <w:rPr>
+          <w:rFonts w:hint="eastAsia"/>
+        </w:rPr>
+        <w:t>个人认为，3.c是光谱定理的核心。</w:t>
+      </w:r>
+    </w:p>
+    <w:p>
+      <w:pPr>
+        <w:spacing w:before="156" w:after="156"/>
+      </w:pPr>
+      <w:r>
+        <w:rPr>
+          <w:rFonts w:hint="eastAsia"/>
+        </w:rPr>
+        <w:lastRenderedPageBreak/>
         <w:t xml:space="preserve">An </w:t>
       </w:r>
       <m:oMath>
@@ -2045,7 +2177,15 @@
         </m:r>
       </m:oMath>
       <w:r>
-        <w:t xml:space="preserve"> symmetric matrix </w:t>
+        <w:t xml:space="preserve"> symmetr</w:t>
+      </w:r>
+      <w:proofErr w:type="spellStart"/>
+      <w:r>
+        <w:t>ic</w:t>
+      </w:r>
+      <w:proofErr w:type="spellEnd"/>
+      <w:r>
+        <w:t xml:space="preserve"> matrix </w:t>
       </w:r>
       <m:oMath>
         <m:r>
@@ -2132,14 +2272,7 @@
         <w:rPr>
           <w:highlight w:val="yellow"/>
         </w:rPr>
-        <w:t xml:space="preserve">eigenspaces are mutually orthogonal &lt;=&gt; eigenvectors corresponding to </w:t>
-      </w:r>
-      <w:r>
-        <w:rPr>
-          <w:highlight w:val="yellow"/>
-        </w:rPr>
-        <w:lastRenderedPageBreak/>
-        <w:t>different eigenvalues are orthogonal.</w:t>
+        <w:t>eigenspaces are mutually orthogonal &lt;=&gt; eigenvectors corresponding to different eigenvalues are orthogonal.</w:t>
       </w:r>
     </w:p>
     <w:p>
@@ -2188,7 +2321,14 @@
           <w:b/>
           <w:color w:val="00B050"/>
         </w:rPr>
-        <w:t xml:space="preserve"> 4. (Spectral Decomposition)</w:t>
+        <w:t xml:space="preserve"> 5</w:t>
+      </w:r>
+      <w:r>
+        <w:rPr>
+          <w:b/>
+          <w:color w:val="00B050"/>
+        </w:rPr>
+        <w:t>. (Spectral Decomposition)</w:t>
       </w:r>
     </w:p>
     <w:p>
@@ -3416,6 +3556,7 @@
             <w:rPr>
               <w:rFonts w:ascii="Cambria Math" w:hAnsi="Cambria Math"/>
             </w:rPr>
+            <w:lastRenderedPageBreak/>
             <m:t>Q</m:t>
           </m:r>
           <m:d>
@@ -3528,8 +3669,13 @@
         </m:r>
       </m:oMath>
       <w:r>
-        <w:t xml:space="preserve"> symmetric matrix.</w:t>
-      </w:r>
+        <w:t xml:space="preserve"> symmetric </w:t>
+      </w:r>
+      <w:proofErr w:type="gramStart"/>
+      <w:r>
+        <w:t>matrix.</w:t>
+      </w:r>
+      <w:proofErr w:type="gramEnd"/>
     </w:p>
     <w:p>
       <w:pPr>
@@ -3603,7 +3749,6 @@
         <w:ind w:firstLineChars="0"/>
       </w:pPr>
       <w:r>
-        <w:lastRenderedPageBreak/>
         <w:t xml:space="preserve">The coefficient of </w:t>
       </w:r>
       <m:oMath>
@@ -3859,22 +4004,918 @@
     <w:p>
       <w:pPr>
         <w:pStyle w:val="2"/>
+        <w:numPr>
+          <w:ilvl w:val="1"/>
+          <w:numId w:val="1"/>
+        </w:numPr>
         <w:spacing w:before="156" w:after="156"/>
-        <w:rPr>
-          <w:rFonts w:hint="eastAsia"/>
-        </w:rPr>
-      </w:pPr>
-      <w:r>
-        <w:rPr>
-          <w:rFonts w:hint="eastAsia"/>
-        </w:rPr>
-        <w:t xml:space="preserve">2.2 </w:t>
-      </w:r>
+      </w:pPr>
       <w:r>
         <w:t>Change of Variable</w:t>
+      </w:r>
+    </w:p>
+    <w:p>
+      <w:pPr>
+        <w:spacing w:before="156" w:after="156"/>
+      </w:pPr>
+      <w:r>
+        <w:rPr>
+          <w:b/>
+          <w:color w:val="00B050"/>
+        </w:rPr>
+        <w:t>DEFINITIO</w:t>
+      </w:r>
+      <w:r>
+        <w:rPr>
+          <w:b/>
+          <w:color w:val="00B050"/>
+        </w:rPr>
+        <w:t>N</w:t>
+      </w:r>
+      <w:r>
+        <w:rPr>
+          <w:b/>
+          <w:color w:val="00B050"/>
+        </w:rPr>
+        <w:t>. (Change of variable)</w:t>
+      </w:r>
+      <w:r>
+        <w:t xml:space="preserve"> </w:t>
+      </w:r>
+      <w:r>
+        <w:t xml:space="preserve">If </w:t>
+      </w:r>
+      <m:oMath>
+        <m:r>
+          <w:rPr>
+            <w:rFonts w:ascii="Cambria Math" w:hAnsi="Cambria Math"/>
+          </w:rPr>
+          <m:t>x</m:t>
+        </m:r>
+      </m:oMath>
+      <w:r>
+        <w:rPr>
+          <w:rFonts w:hint="eastAsia"/>
+        </w:rPr>
+        <w:t xml:space="preserve"> represents a variable in </w:t>
+      </w:r>
+      <m:oMath>
+        <m:sSup>
+          <m:sSupPr>
+            <m:ctrlPr>
+              <w:rPr>
+                <w:rFonts w:ascii="Cambria Math" w:hAnsi="Cambria Math"/>
+                <w:i/>
+              </w:rPr>
+            </m:ctrlPr>
+          </m:sSupPr>
+          <m:e>
+            <m:r>
+              <m:rPr>
+                <m:scr m:val="double-struck"/>
+              </m:rPr>
+              <w:rPr>
+                <w:rFonts w:ascii="Cambria Math" w:hAnsi="Cambria Math"/>
+              </w:rPr>
+              <m:t>R</m:t>
+            </m:r>
+          </m:e>
+          <m:sup>
+            <m:r>
+              <w:rPr>
+                <w:rFonts w:ascii="Cambria Math" w:hAnsi="Cambria Math"/>
+              </w:rPr>
+              <m:t>n</m:t>
+            </m:r>
+          </m:sup>
+        </m:sSup>
+      </m:oMath>
+      <w:r>
+        <w:rPr>
+          <w:rFonts w:hint="eastAsia"/>
+        </w:rPr>
+        <w:t xml:space="preserve">, then a change of </w:t>
+      </w:r>
+      <w:r>
+        <w:t>variable is an equation of the form</w:t>
+      </w:r>
+    </w:p>
+    <w:p>
+      <w:pPr>
+        <w:spacing w:before="156" w:after="156"/>
+        <w:jc w:val="center"/>
+      </w:pPr>
+      <m:oMath>
+        <m:r>
+          <w:rPr>
+            <w:rFonts w:ascii="Cambria Math" w:hAnsi="Cambria Math"/>
+          </w:rPr>
+          <m:t>x</m:t>
+        </m:r>
+        <m:r>
+          <m:rPr>
+            <m:sty m:val="p"/>
+          </m:rPr>
+          <w:rPr>
+            <w:rFonts w:ascii="Cambria Math" w:hAnsi="Cambria Math"/>
+          </w:rPr>
+          <m:t>=</m:t>
+        </m:r>
+        <m:r>
+          <w:rPr>
+            <w:rFonts w:ascii="Cambria Math" w:hAnsi="Cambria Math"/>
+          </w:rPr>
+          <m:t>Py</m:t>
+        </m:r>
+      </m:oMath>
+      <w:r>
+        <w:rPr>
+          <w:rFonts w:hint="eastAsia"/>
+          <w:iCs/>
+        </w:rPr>
+        <w:t xml:space="preserve"> or equivalently </w:t>
+      </w:r>
+      <m:oMath>
+        <m:r>
+          <w:rPr>
+            <w:rFonts w:ascii="Cambria Math" w:hAnsi="Cambria Math"/>
+          </w:rPr>
+          <m:t>y</m:t>
+        </m:r>
+        <m:r>
+          <m:rPr>
+            <m:sty m:val="p"/>
+          </m:rPr>
+          <w:rPr>
+            <w:rFonts w:ascii="Cambria Math" w:hAnsi="Cambria Math"/>
+          </w:rPr>
+          <m:t>=</m:t>
+        </m:r>
+        <m:sSup>
+          <m:sSupPr>
+            <m:ctrlPr>
+              <w:rPr>
+                <w:rFonts w:ascii="Cambria Math" w:hAnsi="Cambria Math"/>
+              </w:rPr>
+            </m:ctrlPr>
+          </m:sSupPr>
+          <m:e>
+            <m:r>
+              <w:rPr>
+                <w:rFonts w:ascii="Cambria Math" w:hAnsi="Cambria Math"/>
+              </w:rPr>
+              <m:t>P</m:t>
+            </m:r>
+          </m:e>
+          <m:sup>
+            <m:r>
+              <m:rPr>
+                <m:sty m:val="p"/>
+              </m:rPr>
+              <w:rPr>
+                <w:rFonts w:ascii="Cambria Math" w:hAnsi="Cambria Math"/>
+              </w:rPr>
+              <m:t>-1</m:t>
+            </m:r>
+          </m:sup>
+        </m:sSup>
+        <m:r>
+          <w:rPr>
+            <w:rFonts w:ascii="Cambria Math" w:hAnsi="Cambria Math"/>
+          </w:rPr>
+          <m:t>x</m:t>
+        </m:r>
+      </m:oMath>
+    </w:p>
+    <w:p>
+      <w:pPr>
+        <w:spacing w:before="156" w:after="156"/>
+      </w:pPr>
+      <w:r>
+        <w:rPr>
+          <w:rFonts w:hint="eastAsia"/>
+        </w:rPr>
+        <w:t xml:space="preserve">If the change of variable is made in a quadratic form </w:t>
+      </w:r>
+      <m:oMath>
+        <m:sSup>
+          <m:sSupPr>
+            <m:ctrlPr>
+              <w:rPr>
+                <w:rFonts w:ascii="Cambria Math" w:hAnsi="Cambria Math"/>
+              </w:rPr>
+            </m:ctrlPr>
+          </m:sSupPr>
+          <m:e>
+            <m:r>
+              <m:rPr>
+                <m:sty m:val="p"/>
+              </m:rPr>
+              <w:rPr>
+                <w:rFonts w:ascii="Cambria Math" w:hAnsi="Cambria Math"/>
+              </w:rPr>
+              <m:t>x</m:t>
+            </m:r>
+          </m:e>
+          <m:sup>
+            <m:r>
+              <m:rPr>
+                <m:sty m:val="p"/>
+              </m:rPr>
+              <w:rPr>
+                <w:rFonts w:ascii="Cambria Math" w:hAnsi="Cambria Math"/>
+              </w:rPr>
+              <m:t>T</m:t>
+            </m:r>
+          </m:sup>
+        </m:sSup>
+        <m:r>
+          <w:rPr>
+            <w:rFonts w:ascii="Cambria Math" w:hAnsi="Cambria Math"/>
+          </w:rPr>
+          <m:t>Ax</m:t>
+        </m:r>
+      </m:oMath>
+      <w:r>
+        <w:rPr>
+          <w:rFonts w:hint="eastAsia"/>
+        </w:rPr>
+        <w:t>, then</w:t>
+      </w:r>
+    </w:p>
+    <w:p>
+      <w:pPr>
+        <w:spacing w:before="156" w:after="156"/>
+      </w:pPr>
+      <m:oMathPara>
+        <m:oMath>
+          <m:sSup>
+            <m:sSupPr>
+              <m:ctrlPr>
+                <w:rPr>
+                  <w:rFonts w:ascii="Cambria Math" w:hAnsi="Cambria Math"/>
+                  <w:i/>
+                </w:rPr>
+              </m:ctrlPr>
+            </m:sSupPr>
+            <m:e>
+              <m:r>
+                <w:rPr>
+                  <w:rFonts w:ascii="Cambria Math" w:hAnsi="Cambria Math"/>
+                </w:rPr>
+                <m:t>x</m:t>
+              </m:r>
+            </m:e>
+            <m:sup>
+              <m:r>
+                <w:rPr>
+                  <w:rFonts w:ascii="Cambria Math" w:hAnsi="Cambria Math"/>
+                </w:rPr>
+                <m:t>T</m:t>
+              </m:r>
+            </m:sup>
+          </m:sSup>
+          <m:r>
+            <w:rPr>
+              <w:rFonts w:ascii="Cambria Math" w:hAnsi="Cambria Math"/>
+            </w:rPr>
+            <m:t>Ax</m:t>
+          </m:r>
+          <m:r>
+            <m:rPr>
+              <m:sty m:val="p"/>
+            </m:rPr>
+            <w:rPr>
+              <w:rFonts w:ascii="Cambria Math" w:hAnsi="Cambria Math" w:hint="eastAsia"/>
+            </w:rPr>
+            <m:t>=</m:t>
+          </m:r>
+          <m:sSup>
+            <m:sSupPr>
+              <m:ctrlPr>
+                <w:rPr>
+                  <w:rFonts w:ascii="Cambria Math" w:hAnsi="Cambria Math"/>
+                  <w:i/>
+                </w:rPr>
+              </m:ctrlPr>
+            </m:sSupPr>
+            <m:e>
+              <m:r>
+                <w:rPr>
+                  <w:rFonts w:ascii="Cambria Math" w:hAnsi="Cambria Math"/>
+                </w:rPr>
+                <m:t>y</m:t>
+              </m:r>
+            </m:e>
+            <m:sup>
+              <m:r>
+                <w:rPr>
+                  <w:rFonts w:ascii="Cambria Math" w:hAnsi="Cambria Math"/>
+                </w:rPr>
+                <m:t>T</m:t>
+              </m:r>
+            </m:sup>
+          </m:sSup>
+          <m:d>
+            <m:dPr>
+              <m:ctrlPr>
+                <w:rPr>
+                  <w:rFonts w:ascii="Cambria Math" w:hAnsi="Cambria Math"/>
+                  <w:i/>
+                </w:rPr>
+              </m:ctrlPr>
+            </m:dPr>
+            <m:e>
+              <m:sSup>
+                <m:sSupPr>
+                  <m:ctrlPr>
+                    <w:rPr>
+                      <w:rFonts w:ascii="Cambria Math" w:hAnsi="Cambria Math"/>
+                      <w:i/>
+                    </w:rPr>
+                  </m:ctrlPr>
+                </m:sSupPr>
+                <m:e>
+                  <m:r>
+                    <w:rPr>
+                      <w:rFonts w:ascii="Cambria Math" w:hAnsi="Cambria Math"/>
+                    </w:rPr>
+                    <m:t>P</m:t>
+                  </m:r>
+                </m:e>
+                <m:sup>
+                  <m:r>
+                    <w:rPr>
+                      <w:rFonts w:ascii="Cambria Math" w:hAnsi="Cambria Math"/>
+                    </w:rPr>
+                    <m:t>T</m:t>
+                  </m:r>
+                </m:sup>
+              </m:sSup>
+              <m:r>
+                <w:rPr>
+                  <w:rFonts w:ascii="Cambria Math" w:hAnsi="Cambria Math"/>
+                </w:rPr>
+                <m:t>AP</m:t>
+              </m:r>
+            </m:e>
+          </m:d>
+          <m:r>
+            <w:rPr>
+              <w:rFonts w:ascii="Cambria Math" w:hAnsi="Cambria Math"/>
+            </w:rPr>
+            <m:t>y≔</m:t>
+          </m:r>
+          <m:sSup>
+            <m:sSupPr>
+              <m:ctrlPr>
+                <w:rPr>
+                  <w:rFonts w:ascii="Cambria Math" w:hAnsi="Cambria Math"/>
+                  <w:i/>
+                </w:rPr>
+              </m:ctrlPr>
+            </m:sSupPr>
+            <m:e>
+              <m:r>
+                <w:rPr>
+                  <w:rFonts w:ascii="Cambria Math" w:hAnsi="Cambria Math"/>
+                </w:rPr>
+                <m:t>y</m:t>
+              </m:r>
+            </m:e>
+            <m:sup>
+              <m:r>
+                <w:rPr>
+                  <w:rFonts w:ascii="Cambria Math" w:hAnsi="Cambria Math"/>
+                </w:rPr>
+                <m:t>T</m:t>
+              </m:r>
+            </m:sup>
+          </m:sSup>
+          <m:r>
+            <w:rPr>
+              <w:rFonts w:ascii="Cambria Math" w:hAnsi="Cambria Math"/>
+            </w:rPr>
+            <m:t>Dy</m:t>
+          </m:r>
+        </m:oMath>
+      </m:oMathPara>
+    </w:p>
+    <w:p>
+      <w:pPr>
+        <w:spacing w:before="156" w:after="156"/>
+        <w:rPr>
+          <w:b/>
+          <w:color w:val="00B050"/>
+        </w:rPr>
+      </w:pPr>
+      <w:r>
+        <w:rPr>
+          <w:rFonts w:hint="eastAsia"/>
+          <w:b/>
+          <w:color w:val="00B050"/>
+        </w:rPr>
+        <w:t>THEOREM 4. (T</w:t>
+      </w:r>
+      <w:r>
+        <w:rPr>
+          <w:b/>
+          <w:color w:val="00B050"/>
+        </w:rPr>
+        <w:t>h</w:t>
+      </w:r>
+      <w:r>
+        <w:rPr>
+          <w:rFonts w:hint="eastAsia"/>
+          <w:b/>
+          <w:color w:val="00B050"/>
+        </w:rPr>
+        <w:t xml:space="preserve">e </w:t>
+      </w:r>
+      <w:r>
+        <w:rPr>
+          <w:rFonts w:hint="eastAsia"/>
+          <w:b/>
+          <w:color w:val="00B050"/>
+        </w:rPr>
+        <w:t>Princip</w:t>
+      </w:r>
+      <w:r>
+        <w:rPr>
+          <w:b/>
+          <w:color w:val="00B050"/>
+        </w:rPr>
+        <w:t>al</w:t>
+      </w:r>
+      <w:r>
+        <w:rPr>
+          <w:rFonts w:hint="eastAsia"/>
+          <w:b/>
+          <w:color w:val="00B050"/>
+        </w:rPr>
+        <w:t xml:space="preserve"> Axes Theorem)</w:t>
+      </w:r>
+    </w:p>
+    <w:p>
+      <w:pPr>
+        <w:spacing w:before="156" w:after="156"/>
+      </w:pPr>
+      <w:r>
+        <w:t xml:space="preserve">Let </w:t>
+      </w:r>
+      <m:oMath>
+        <m:r>
+          <w:rPr>
+            <w:rFonts w:ascii="Cambria Math" w:hAnsi="Cambria Math"/>
+          </w:rPr>
+          <m:t>A</m:t>
+        </m:r>
+      </m:oMath>
+      <w:r>
+        <w:t xml:space="preserve"> be an </w:t>
+      </w:r>
+      <m:oMath>
+        <m:r>
+          <w:rPr>
+            <w:rFonts w:ascii="Cambria Math" w:hAnsi="Cambria Math"/>
+          </w:rPr>
+          <m:t>n×n</m:t>
+        </m:r>
+      </m:oMath>
+      <w:r>
+        <w:t xml:space="preserve"> symmetric matrix. Then there is an orthogonal change of variable, </w:t>
+      </w:r>
+      <m:oMath>
+        <m:r>
+          <w:rPr>
+            <w:rFonts w:ascii="Cambria Math" w:hAnsi="Cambria Math"/>
+          </w:rPr>
+          <m:t>x=Py</m:t>
+        </m:r>
+      </m:oMath>
+      <w:r>
+        <w:rPr>
+          <w:rFonts w:hint="eastAsia"/>
+        </w:rPr>
+        <w:t xml:space="preserve">, that transforms the quadratic form </w:t>
+      </w:r>
+      <m:oMath>
+        <m:sSup>
+          <m:sSupPr>
+            <m:ctrlPr>
+              <w:rPr>
+                <w:rFonts w:ascii="Cambria Math" w:hAnsi="Cambria Math"/>
+                <w:i/>
+              </w:rPr>
+            </m:ctrlPr>
+          </m:sSupPr>
+          <m:e>
+            <m:r>
+              <w:rPr>
+                <w:rFonts w:ascii="Cambria Math" w:hAnsi="Cambria Math"/>
+              </w:rPr>
+              <m:t>x</m:t>
+            </m:r>
+          </m:e>
+          <m:sup>
+            <m:r>
+              <w:rPr>
+                <w:rFonts w:ascii="Cambria Math" w:hAnsi="Cambria Math"/>
+              </w:rPr>
+              <m:t>T</m:t>
+            </m:r>
+          </m:sup>
+        </m:sSup>
+        <m:r>
+          <w:rPr>
+            <w:rFonts w:ascii="Cambria Math" w:hAnsi="Cambria Math"/>
+          </w:rPr>
+          <m:t>Ax</m:t>
+        </m:r>
+      </m:oMath>
+      <w:r>
+        <w:rPr>
+          <w:rFonts w:hint="eastAsia"/>
+        </w:rPr>
+        <w:t xml:space="preserve"> into a quadratic form </w:t>
+      </w:r>
+      <m:oMath>
+        <m:sSup>
+          <m:sSupPr>
+            <m:ctrlPr>
+              <w:rPr>
+                <w:rFonts w:ascii="Cambria Math" w:hAnsi="Cambria Math"/>
+                <w:i/>
+              </w:rPr>
+            </m:ctrlPr>
+          </m:sSupPr>
+          <m:e>
+            <m:r>
+              <w:rPr>
+                <w:rFonts w:ascii="Cambria Math" w:hAnsi="Cambria Math"/>
+              </w:rPr>
+              <m:t>y</m:t>
+            </m:r>
+          </m:e>
+          <m:sup>
+            <m:r>
+              <w:rPr>
+                <w:rFonts w:ascii="Cambria Math" w:hAnsi="Cambria Math"/>
+              </w:rPr>
+              <m:t>T</m:t>
+            </m:r>
+          </m:sup>
+        </m:sSup>
+        <m:r>
+          <w:rPr>
+            <w:rFonts w:ascii="Cambria Math" w:hAnsi="Cambria Math"/>
+          </w:rPr>
+          <m:t>Dy</m:t>
+        </m:r>
+      </m:oMath>
+      <w:r>
+        <w:rPr>
+          <w:rFonts w:hint="eastAsia"/>
+        </w:rPr>
+        <w:t xml:space="preserve"> </w:t>
+      </w:r>
+      <w:r>
+        <w:rPr>
+          <w:rFonts w:hint="eastAsia"/>
+          <w:b/>
+        </w:rPr>
+        <w:t>with no cross-product term</w:t>
+      </w:r>
+      <w:r>
+        <w:rPr>
+          <w:rFonts w:hint="eastAsia"/>
+        </w:rPr>
+        <w:t>.</w:t>
+      </w:r>
+    </w:p>
+    <w:p>
+      <w:pPr>
+        <w:spacing w:before="156" w:after="156"/>
+      </w:pPr>
+      <w:r>
+        <w:rPr>
+          <w:b/>
+          <w:color w:val="00B050"/>
+        </w:rPr>
+        <w:t>DEFINITION</w:t>
+      </w:r>
+      <w:r>
+        <w:rPr>
+          <w:b/>
+          <w:color w:val="00B050"/>
+        </w:rPr>
+        <w:t>.</w:t>
+      </w:r>
+      <w:r>
+        <w:t xml:space="preserve"> </w:t>
+      </w:r>
+      <w:r>
+        <w:rPr>
+          <w:rFonts w:hint="eastAsia"/>
+        </w:rPr>
+        <w:t xml:space="preserve">The columns </w:t>
       </w:r>
       <w:bookmarkStart w:id="0" w:name="_GoBack"/>
       <w:bookmarkEnd w:id="0"/>
+      <w:r>
+        <w:rPr>
+          <w:rFonts w:hint="eastAsia"/>
+        </w:rPr>
+        <w:t xml:space="preserve">of </w:t>
+      </w:r>
+      <m:oMath>
+        <m:r>
+          <w:rPr>
+            <w:rFonts w:ascii="Cambria Math" w:hAnsi="Cambria Math"/>
+          </w:rPr>
+          <m:t>P</m:t>
+        </m:r>
+      </m:oMath>
+      <w:r>
+        <w:rPr>
+          <w:rFonts w:hint="eastAsia"/>
+        </w:rPr>
+        <w:t xml:space="preserve"> are called the </w:t>
+      </w:r>
+      <w:r>
+        <w:rPr>
+          <w:rFonts w:hint="eastAsia"/>
+          <w:b/>
+          <w:color w:val="00B050"/>
+        </w:rPr>
+        <w:t>principal axes</w:t>
+      </w:r>
+      <w:r>
+        <w:rPr>
+          <w:rFonts w:hint="eastAsia"/>
+          <w:b/>
+        </w:rPr>
+        <w:t xml:space="preserve"> </w:t>
+      </w:r>
+      <w:r>
+        <w:rPr>
+          <w:rFonts w:hint="eastAsia"/>
+        </w:rPr>
+        <w:t xml:space="preserve">of the quadratic form </w:t>
+      </w:r>
+      <m:oMath>
+        <m:sSup>
+          <m:sSupPr>
+            <m:ctrlPr>
+              <w:rPr>
+                <w:rFonts w:ascii="Cambria Math" w:hAnsi="Cambria Math"/>
+                <w:i/>
+              </w:rPr>
+            </m:ctrlPr>
+          </m:sSupPr>
+          <m:e>
+            <m:r>
+              <w:rPr>
+                <w:rFonts w:ascii="Cambria Math" w:hAnsi="Cambria Math"/>
+              </w:rPr>
+              <m:t>x</m:t>
+            </m:r>
+          </m:e>
+          <m:sup>
+            <m:r>
+              <w:rPr>
+                <w:rFonts w:ascii="Cambria Math" w:hAnsi="Cambria Math"/>
+              </w:rPr>
+              <m:t>T</m:t>
+            </m:r>
+          </m:sup>
+        </m:sSup>
+        <m:r>
+          <w:rPr>
+            <w:rFonts w:ascii="Cambria Math" w:hAnsi="Cambria Math"/>
+          </w:rPr>
+          <m:t>Ax</m:t>
+        </m:r>
+      </m:oMath>
+      <w:r>
+        <w:rPr>
+          <w:rFonts w:hint="eastAsia"/>
+        </w:rPr>
+        <w:t>.</w:t>
+      </w:r>
+      <w:r>
+        <w:t xml:space="preserve"> The vector </w:t>
+      </w:r>
+      <m:oMath>
+        <m:r>
+          <w:rPr>
+            <w:rFonts w:ascii="Cambria Math" w:hAnsi="Cambria Math"/>
+          </w:rPr>
+          <m:t>y</m:t>
+        </m:r>
+      </m:oMath>
+      <w:r>
+        <w:rPr>
+          <w:rFonts w:hint="eastAsia"/>
+        </w:rPr>
+        <w:t xml:space="preserve"> is the </w:t>
+      </w:r>
+      <w:r>
+        <w:rPr>
+          <w:rFonts w:hint="eastAsia"/>
+          <w:b/>
+          <w:color w:val="00B050"/>
+        </w:rPr>
+        <w:t xml:space="preserve">coordinate </w:t>
+      </w:r>
+      <w:r>
+        <w:rPr>
+          <w:b/>
+          <w:color w:val="00B050"/>
+        </w:rPr>
+        <w:t>vector</w:t>
+      </w:r>
+      <w:r>
+        <w:t xml:space="preserve"> of </w:t>
+      </w:r>
+      <m:oMath>
+        <m:r>
+          <w:rPr>
+            <w:rFonts w:ascii="Cambria Math" w:hAnsi="Cambria Math"/>
+          </w:rPr>
+          <m:t>x</m:t>
+        </m:r>
+      </m:oMath>
+      <w:r>
+        <w:t xml:space="preserve"> relative to the orthonormal basis of </w:t>
+      </w:r>
+      <m:oMath>
+        <m:sSup>
+          <m:sSupPr>
+            <m:ctrlPr>
+              <w:rPr>
+                <w:rFonts w:ascii="Cambria Math" w:hAnsi="Cambria Math"/>
+                <w:i/>
+              </w:rPr>
+            </m:ctrlPr>
+          </m:sSupPr>
+          <m:e>
+            <m:r>
+              <m:rPr>
+                <m:scr m:val="double-struck"/>
+              </m:rPr>
+              <w:rPr>
+                <w:rFonts w:ascii="Cambria Math" w:hAnsi="Cambria Math"/>
+              </w:rPr>
+              <m:t>R</m:t>
+            </m:r>
+          </m:e>
+          <m:sup>
+            <m:r>
+              <w:rPr>
+                <w:rFonts w:ascii="Cambria Math" w:hAnsi="Cambria Math"/>
+              </w:rPr>
+              <m:t>n</m:t>
+            </m:r>
+          </m:sup>
+        </m:sSup>
+      </m:oMath>
+      <w:r>
+        <w:rPr>
+          <w:rFonts w:hint="eastAsia"/>
+        </w:rPr>
+        <w:t xml:space="preserve"> given by these principal axes.</w:t>
+      </w:r>
+    </w:p>
+    <w:p>
+      <w:pPr>
+        <w:spacing w:before="156" w:after="156"/>
+      </w:pPr>
+      <w:r>
+        <w:rPr>
+          <w:rFonts w:hint="eastAsia"/>
+        </w:rPr>
+        <w:t>主轴定理的几何意义：坐标旋转</w:t>
+      </w:r>
+    </w:p>
+    <w:p>
+      <w:pPr>
+        <w:spacing w:before="156" w:after="156"/>
+        <w:jc w:val="center"/>
+      </w:pPr>
+      <w:r>
+        <w:rPr>
+          <w:noProof/>
+        </w:rPr>
+        <w:lastRenderedPageBreak/>
+        <w:drawing>
+          <wp:inline distT="0" distB="0" distL="0" distR="0" wp14:anchorId="711469E3" wp14:editId="49D2929F">
+            <wp:extent cx="5274310" cy="2258695"/>
+            <wp:effectExtent l="0" t="0" r="2540" b="8255"/>
+            <wp:docPr id="2" name="图片 2"/>
+            <wp:cNvGraphicFramePr>
+              <a:graphicFrameLocks xmlns:a="http://schemas.openxmlformats.org/drawingml/2006/main" noChangeAspect="1"/>
+            </wp:cNvGraphicFramePr>
+            <a:graphic xmlns:a="http://schemas.openxmlformats.org/drawingml/2006/main">
+              <a:graphicData uri="http://schemas.openxmlformats.org/drawingml/2006/picture">
+                <pic:pic xmlns:pic="http://schemas.openxmlformats.org/drawingml/2006/picture">
+                  <pic:nvPicPr>
+                    <pic:cNvPr id="1" name=""/>
+                    <pic:cNvPicPr/>
+                  </pic:nvPicPr>
+                  <pic:blipFill>
+                    <a:blip r:embed="rId7"/>
+                    <a:stretch>
+                      <a:fillRect/>
+                    </a:stretch>
+                  </pic:blipFill>
+                  <pic:spPr>
+                    <a:xfrm>
+                      <a:off x="0" y="0"/>
+                      <a:ext cx="5274310" cy="2258695"/>
+                    </a:xfrm>
+                    <a:prstGeom prst="rect">
+                      <a:avLst/>
+                    </a:prstGeom>
+                  </pic:spPr>
+                </pic:pic>
+              </a:graphicData>
+            </a:graphic>
+          </wp:inline>
+        </w:drawing>
+      </w:r>
+    </w:p>
+    <w:p>
+      <w:pPr>
+        <w:spacing w:before="156" w:after="156"/>
+        <w:jc w:val="center"/>
+      </w:pPr>
+      <w:r>
+        <w:rPr>
+          <w:noProof/>
+        </w:rPr>
+        <w:drawing>
+          <wp:inline distT="0" distB="0" distL="0" distR="0" wp14:anchorId="045DE00C" wp14:editId="5C287294">
+            <wp:extent cx="5274310" cy="2586355"/>
+            <wp:effectExtent l="0" t="0" r="2540" b="4445"/>
+            <wp:docPr id="3" name="图片 3"/>
+            <wp:cNvGraphicFramePr>
+              <a:graphicFrameLocks xmlns:a="http://schemas.openxmlformats.org/drawingml/2006/main" noChangeAspect="1"/>
+            </wp:cNvGraphicFramePr>
+            <a:graphic xmlns:a="http://schemas.openxmlformats.org/drawingml/2006/main">
+              <a:graphicData uri="http://schemas.openxmlformats.org/drawingml/2006/picture">
+                <pic:pic xmlns:pic="http://schemas.openxmlformats.org/drawingml/2006/picture">
+                  <pic:nvPicPr>
+                    <pic:cNvPr id="1" name=""/>
+                    <pic:cNvPicPr/>
+                  </pic:nvPicPr>
+                  <pic:blipFill>
+                    <a:blip r:embed="rId8"/>
+                    <a:stretch>
+                      <a:fillRect/>
+                    </a:stretch>
+                  </pic:blipFill>
+                  <pic:spPr>
+                    <a:xfrm>
+                      <a:off x="0" y="0"/>
+                      <a:ext cx="5274310" cy="2586355"/>
+                    </a:xfrm>
+                    <a:prstGeom prst="rect">
+                      <a:avLst/>
+                    </a:prstGeom>
+                  </pic:spPr>
+                </pic:pic>
+              </a:graphicData>
+            </a:graphic>
+          </wp:inline>
+        </w:drawing>
+      </w:r>
+    </w:p>
+    <w:p>
+      <w:pPr>
+        <w:pStyle w:val="2"/>
+        <w:numPr>
+          <w:ilvl w:val="1"/>
+          <w:numId w:val="1"/>
+        </w:numPr>
+        <w:spacing w:before="156" w:after="156"/>
+      </w:pPr>
+      <w:r>
+        <w:t>Classification of Quadratic Forms</w:t>
+      </w:r>
+    </w:p>
+    <w:p>
+      <w:pPr>
+        <w:pStyle w:val="1"/>
+        <w:numPr>
+          <w:ilvl w:val="0"/>
+          <w:numId w:val="1"/>
+        </w:numPr>
+        <w:spacing w:before="156" w:after="156"/>
+      </w:pPr>
+      <w:r>
+        <w:t>Constrained Optimization</w:t>
+      </w:r>
     </w:p>
     <w:sectPr>
       <w:pgSz w:w="11906" w:h="16838"/>
@@ -3891,8 +4932,8 @@
   <w:abstractNum w:abstractNumId="0" w15:restartNumberingAfterBreak="0">
     <w:nsid w:val="108A30C7"/>
     <w:multiLevelType w:val="hybridMultilevel"/>
-    <w:tmpl w:val="9A68134A"/>
-    <w:lvl w:ilvl="0" w:tplc="9CB2C218">
+    <w:tmpl w:val="398285B8"/>
+    <w:lvl w:ilvl="0" w:tplc="64F47124">
       <w:start w:val="1"/>
       <w:numFmt w:val="decimal"/>
       <w:lvlText w:val="%1)"/>
@@ -3902,6 +4943,9 @@
       </w:pPr>
       <w:rPr>
         <w:rFonts w:hint="default"/>
+        <w:b/>
+        <w:color w:val="auto"/>
+        <w:shd w:val="clear" w:color="auto" w:fill="auto"/>
       </w:rPr>
     </w:lvl>
     <w:lvl w:ilvl="1" w:tplc="04090019" w:tentative="1">
@@ -5016,6 +6060,28 @@
       <w:szCs w:val="32"/>
     </w:rPr>
   </w:style>
+  <w:style w:type="paragraph" w:styleId="3">
+    <w:name w:val="heading 3"/>
+    <w:basedOn w:val="a"/>
+    <w:next w:val="a"/>
+    <w:link w:val="30"/>
+    <w:uiPriority w:val="9"/>
+    <w:unhideWhenUsed/>
+    <w:qFormat/>
+    <w:rsid w:val="000C6C58"/>
+    <w:pPr>
+      <w:keepNext/>
+      <w:keepLines/>
+      <w:spacing w:before="260" w:after="260" w:line="416" w:lineRule="auto"/>
+      <w:outlineLvl w:val="2"/>
+    </w:pPr>
+    <w:rPr>
+      <w:b/>
+      <w:bCs/>
+      <w:sz w:val="32"/>
+      <w:szCs w:val="32"/>
+    </w:rPr>
+  </w:style>
   <w:style w:type="character" w:default="1" w:styleId="a0">
     <w:name w:val="Default Paragraph Font"/>
     <w:uiPriority w:val="1"/>
@@ -5138,6 +6204,19 @@
     </w:pPr>
     <w:rPr>
       <w:sz w:val="24"/>
+    </w:rPr>
+  </w:style>
+  <w:style w:type="character" w:customStyle="1" w:styleId="30">
+    <w:name w:val="标题 3 字符"/>
+    <w:basedOn w:val="a0"/>
+    <w:link w:val="3"/>
+    <w:uiPriority w:val="9"/>
+    <w:rsid w:val="000C6C58"/>
+    <w:rPr>
+      <w:b/>
+      <w:bCs/>
+      <w:sz w:val="32"/>
+      <w:szCs w:val="32"/>
     </w:rPr>
   </w:style>
 </w:styles>
@@ -5402,4 +6481,16 @@
     </a:ext>
   </a:extLst>
 </a:theme>
+</file>
+
+<file path=customXml/item1.xml><?xml version="1.0" encoding="utf-8"?>
+<b:Sources xmlns:b="http://schemas.openxmlformats.org/officeDocument/2006/bibliography" xmlns="http://schemas.openxmlformats.org/officeDocument/2006/bibliography" SelectedStyle="\GB.XSL" StyleName="GB7714" Version="2005"/>
+</file>
+
+<file path=customXml/itemProps1.xml><?xml version="1.0" encoding="utf-8"?>
+<ds:datastoreItem xmlns:ds="http://schemas.openxmlformats.org/officeDocument/2006/customXml" ds:itemID="{E5029E67-E560-4524-B967-D95CFB0C62B0}">
+  <ds:schemaRefs>
+    <ds:schemaRef ds:uri="http://schemas.openxmlformats.org/officeDocument/2006/bibliography"/>
+  </ds:schemaRefs>
+</ds:datastoreItem>
 </file>
</xml_diff>